<commit_message>
Fix in the Brief_Documentation
Update of Table.1 pos.1.3 - Request URL, Requirements & Remarks
</commit_message>
<xml_diff>
--- a/Brief_Documentation-Spring Boot User Management App.docx
+++ b/Brief_Documentation-Spring Boot User Management App.docx
@@ -1463,7 +1463,17 @@
                 <w:sz w:val="22"/>
                 <w:szCs w:val="22"/>
               </w:rPr>
-              <w:t>/users/register</w:t>
+              <w:t>/users/regi</w:t>
+            </w:r>
+            <w:bookmarkStart w:id="0" w:name="_GoBack"/>
+            <w:bookmarkEnd w:id="0"/>
+            <w:r>
+              <w:rPr>
+                <w:rFonts w:ascii="Times New Roman" w:hAnsi="Times New Roman" w:cs="Times New Roman"/>
+                <w:sz w:val="22"/>
+                <w:szCs w:val="22"/>
+              </w:rPr>
+              <w:t>ster</w:t>
             </w:r>
           </w:p>
         </w:tc>
@@ -1901,7 +1911,7 @@
                 <w:sz w:val="22"/>
                 <w:szCs w:val="22"/>
               </w:rPr>
-              <w:t>/users/administrator/register</w:t>
+              <w:t>/users/register</w:t>
             </w:r>
           </w:p>
         </w:tc>
@@ -2184,7 +2194,15 @@
                 <w:sz w:val="22"/>
                 <w:szCs w:val="22"/>
               </w:rPr>
-              <w:t xml:space="preserve"> = 2</w:t>
+              <w:t xml:space="preserve"> = </w:t>
+            </w:r>
+            <w:r>
+              <w:rPr>
+                <w:rFonts w:ascii="Times New Roman" w:hAnsi="Times New Roman" w:cs="Times New Roman"/>
+                <w:sz w:val="22"/>
+                <w:szCs w:val="22"/>
+              </w:rPr>
+              <w:t>3</w:t>
             </w:r>
           </w:p>
           <w:p>
@@ -2220,7 +2238,39 @@
                 <w:sz w:val="22"/>
                 <w:szCs w:val="22"/>
               </w:rPr>
-              <w:t>The additional Employer values necessary are provided with Employer’s update request!</w:t>
+              <w:t>The additional Employe</w:t>
+            </w:r>
+            <w:r>
+              <w:rPr>
+                <w:rFonts w:ascii="Times New Roman" w:hAnsi="Times New Roman" w:cs="Times New Roman"/>
+                <w:sz w:val="22"/>
+                <w:szCs w:val="22"/>
+              </w:rPr>
+              <w:t>e</w:t>
+            </w:r>
+            <w:r>
+              <w:rPr>
+                <w:rFonts w:ascii="Times New Roman" w:hAnsi="Times New Roman" w:cs="Times New Roman"/>
+                <w:sz w:val="22"/>
+                <w:szCs w:val="22"/>
+              </w:rPr>
+              <w:t xml:space="preserve"> values necessary are provided with Employe</w:t>
+            </w:r>
+            <w:r>
+              <w:rPr>
+                <w:rFonts w:ascii="Times New Roman" w:hAnsi="Times New Roman" w:cs="Times New Roman"/>
+                <w:sz w:val="22"/>
+                <w:szCs w:val="22"/>
+              </w:rPr>
+              <w:t>e</w:t>
+            </w:r>
+            <w:r>
+              <w:rPr>
+                <w:rFonts w:ascii="Times New Roman" w:hAnsi="Times New Roman" w:cs="Times New Roman"/>
+                <w:sz w:val="22"/>
+                <w:szCs w:val="22"/>
+              </w:rPr>
+              <w:t>’s update request!</w:t>
             </w:r>
           </w:p>
         </w:tc>
@@ -2575,7 +2625,7 @@
                 <w:sz w:val="22"/>
                 <w:szCs w:val="22"/>
               </w:rPr>
-              <w:t>List Users</w:t>
+              <w:t xml:space="preserve">List </w:t>
             </w:r>
           </w:p>
           <w:p>
@@ -11934,8 +11984,6 @@
           <w:rFonts w:hint="eastAsia"/>
         </w:rPr>
       </w:pPr>
-      <w:bookmarkStart w:id="0" w:name="_GoBack"/>
-      <w:bookmarkEnd w:id="0"/>
     </w:p>
     <w:p>
       <w:pPr>
@@ -12856,6 +12904,66 @@
             </w:pPr>
             <w:r>
               <w:t>15.11.2017</w:t>
+            </w:r>
+          </w:p>
+        </w:tc>
+      </w:tr>
+      <w:tr>
+        <w:tc>
+          <w:tcPr>
+            <w:tcW w:w="1555" w:type="dxa"/>
+            <w:shd w:val="clear" w:color="auto" w:fill="auto"/>
+            <w:tcMar>
+              <w:top w:w="0" w:type="dxa"/>
+              <w:left w:w="108" w:type="dxa"/>
+              <w:bottom w:w="0" w:type="dxa"/>
+              <w:right w:w="108" w:type="dxa"/>
+            </w:tcMar>
+          </w:tcPr>
+          <w:p>
+            <w:pPr>
+              <w:spacing w:line="360" w:lineRule="exact"/>
+              <w:rPr>
+                <w:b/>
+                <w:sz w:val="18"/>
+                <w:szCs w:val="18"/>
+              </w:rPr>
+            </w:pPr>
+            <w:r>
+              <w:rPr>
+                <w:b/>
+                <w:sz w:val="18"/>
+                <w:szCs w:val="18"/>
+              </w:rPr>
+              <w:t>Updated on:</w:t>
+            </w:r>
+          </w:p>
+        </w:tc>
+        <w:tc>
+          <w:tcPr>
+            <w:tcW w:w="2551" w:type="dxa"/>
+            <w:shd w:val="clear" w:color="auto" w:fill="auto"/>
+            <w:tcMar>
+              <w:top w:w="0" w:type="dxa"/>
+              <w:left w:w="108" w:type="dxa"/>
+              <w:bottom w:w="0" w:type="dxa"/>
+              <w:right w:w="108" w:type="dxa"/>
+            </w:tcMar>
+          </w:tcPr>
+          <w:p>
+            <w:pPr>
+              <w:spacing w:line="360" w:lineRule="exact"/>
+              <w:rPr>
+                <w:sz w:val="18"/>
+                <w:szCs w:val="18"/>
+              </w:rPr>
+            </w:pPr>
+            <w:r>
+              <w:rPr>
+                <w:sz w:val="18"/>
+                <w:szCs w:val="18"/>
+              </w:rPr>
+              <w:t>17.11.2017</w:t>
             </w:r>
           </w:p>
         </w:tc>
@@ -12952,7 +13060,7 @@
         <w:rFonts w:hint="eastAsia"/>
         <w:noProof/>
       </w:rPr>
-      <w:t>8</w:t>
+      <w:t>3</w:t>
     </w:r>
     <w:r>
       <w:fldChar w:fldCharType="end"/>
@@ -13029,7 +13137,7 @@
         <w:sz w:val="40"/>
         <w:szCs w:val="40"/>
       </w:rPr>
-      <w:t>1</w:t>
+      <w:t>2</w:t>
     </w:r>
     <w:r>
       <w:rPr>

</xml_diff>